<commit_message>
Implement DDD CodeFirst - Part 2 - migration done
</commit_message>
<xml_diff>
--- a/docs/Doman Modeling and EF Migration.docx
+++ b/docs/Doman Modeling and EF Migration.docx
@@ -22,19 +22,7 @@
     <w:p/>
     <w:p>
       <w:r>
-        <w:t>This document describes the process of domain modeling with entities based on Domain Driven Design principle and using C</w:t>
-      </w:r>
-      <w:r>
-        <w:t xml:space="preserve">ode </w:t>
-      </w:r>
-      <w:r>
-        <w:t>F</w:t>
-      </w:r>
-      <w:r>
-        <w:t>irst development</w:t>
-      </w:r>
-      <w:r>
-        <w:t xml:space="preserve"> with Microsoft Entity Framework Core on database migration and update.</w:t>
+        <w:t>This document describes the process of domain modeling with entities based on Domain Driven Design principle and using Code First development with Microsoft Entity Framework Core on database migration and update.</w:t>
       </w:r>
     </w:p>
     <w:p/>
@@ -118,8 +106,13 @@
     <w:p/>
     <w:p>
       <w:r>
-        <w:t>The solution contains three project</w:t>
-      </w:r>
+        <w:t xml:space="preserve">The solution contains three </w:t>
+      </w:r>
+      <w:proofErr w:type="gramStart"/>
+      <w:r>
+        <w:t>project</w:t>
+      </w:r>
+      <w:proofErr w:type="gramEnd"/>
     </w:p>
     <w:p>
       <w:pPr>
@@ -130,7 +123,15 @@
         </w:numPr>
       </w:pPr>
       <w:r>
-        <w:t>Web Application (Asp.net core web api)</w:t>
+        <w:t xml:space="preserve">Web Application (Asp.net core web </w:t>
+      </w:r>
+      <w:proofErr w:type="spellStart"/>
+      <w:r>
+        <w:t>api</w:t>
+      </w:r>
+      <w:proofErr w:type="spellEnd"/>
+      <w:r>
+        <w:t>)</w:t>
       </w:r>
       <w:r>
         <w:t xml:space="preserve"> version 2.1</w:t>
@@ -161,60 +162,44 @@
       </w:r>
     </w:p>
     <w:p>
-      <w:r>
-        <w:t>Nuget Packages Required:</w:t>
-      </w:r>
-    </w:p>
-    <w:p>
-      <w:r>
-        <w:t>Microsoft.EntityFrameworkCore (2.</w:t>
-      </w:r>
-      <w:r>
-        <w:t>1</w:t>
-      </w:r>
-      <w:r>
-        <w:t>.</w:t>
-      </w:r>
-      <w:r>
-        <w:t>1</w:t>
-      </w:r>
-      <w:r>
-        <w:t>)</w:t>
-      </w:r>
-    </w:p>
-    <w:p>
-      <w:r>
-        <w:t>Microsoft.EntityFrameworkCore.SqlServer (2.</w:t>
-      </w:r>
-      <w:r>
-        <w:t>1</w:t>
-      </w:r>
-      <w:r>
-        <w:t>.</w:t>
-      </w:r>
-      <w:r>
-        <w:t>1</w:t>
-      </w:r>
-      <w:r>
-        <w:t>)</w:t>
-      </w:r>
-    </w:p>
-    <w:p>
+      <w:proofErr w:type="spellStart"/>
+      <w:r>
+        <w:t>Nuget</w:t>
+      </w:r>
+      <w:proofErr w:type="spellEnd"/>
+      <w:r>
+        <w:t xml:space="preserve"> Packages Required:</w:t>
+      </w:r>
+    </w:p>
+    <w:p>
+      <w:proofErr w:type="spellStart"/>
+      <w:r>
+        <w:t>Microsoft.EntityFrameworkCore</w:t>
+      </w:r>
+      <w:proofErr w:type="spellEnd"/>
+      <w:r>
+        <w:t xml:space="preserve"> (2.1.1)</w:t>
+      </w:r>
+    </w:p>
+    <w:p>
+      <w:proofErr w:type="spellStart"/>
+      <w:r>
+        <w:t>Microsoft.EntityFrameworkCore.SqlServer</w:t>
+      </w:r>
+      <w:proofErr w:type="spellEnd"/>
+      <w:r>
+        <w:t xml:space="preserve"> (2.1.1)</w:t>
+      </w:r>
+    </w:p>
+    <w:p>
+      <w:proofErr w:type="spellStart"/>
       <w:r>
         <w:lastRenderedPageBreak/>
-        <w:t>Microsoft.EntityFrameworkCore.Tools (2.</w:t>
-      </w:r>
-      <w:r>
-        <w:t>1</w:t>
-      </w:r>
-      <w:r>
-        <w:t>.</w:t>
-      </w:r>
-      <w:r>
-        <w:t>1</w:t>
-      </w:r>
-      <w:r>
-        <w:t>)</w:t>
+        <w:t>Microsoft.EntityFrameworkCore.Tools</w:t>
+      </w:r>
+      <w:proofErr w:type="spellEnd"/>
+      <w:r>
+        <w:t xml:space="preserve"> (2.1.1)</w:t>
       </w:r>
     </w:p>
     <w:p>
@@ -222,10 +207,7 @@
         <w:t>These can be installed by a few different ways.</w:t>
       </w:r>
     </w:p>
-    <w:p>
-      <w:bookmarkStart w:id="0" w:name="_GoBack"/>
-      <w:bookmarkEnd w:id="0"/>
-    </w:p>
+    <w:p/>
     <w:p>
       <w:pPr>
         <w:pStyle w:val="Heading2"/>
@@ -262,13 +244,7 @@
         </w:rPr>
       </w:pPr>
       <w:r>
-        <w:t xml:space="preserve">Create value object class as required </w:t>
-      </w:r>
-      <w:r>
-        <w:t>in Domain Layer project</w:t>
-      </w:r>
-      <w:r>
-        <w:t xml:space="preserve">, e.g. Address, </w:t>
+        <w:t xml:space="preserve">Create value object class as required in Domain Layer project, e.g. Address, </w:t>
       </w:r>
       <w:r>
         <w:rPr>
@@ -286,7 +262,23 @@
         </w:numPr>
       </w:pPr>
       <w:r>
-        <w:t>Create db context, inherit from DbContext of the EF Core</w:t>
+        <w:t xml:space="preserve">Create </w:t>
+      </w:r>
+      <w:proofErr w:type="spellStart"/>
+      <w:r>
+        <w:t>db</w:t>
+      </w:r>
+      <w:proofErr w:type="spellEnd"/>
+      <w:r>
+        <w:t xml:space="preserve"> context, inherit from </w:t>
+      </w:r>
+      <w:proofErr w:type="spellStart"/>
+      <w:r>
+        <w:t>DbContext</w:t>
+      </w:r>
+      <w:proofErr w:type="spellEnd"/>
+      <w:r>
+        <w:t xml:space="preserve"> of the EF Core</w:t>
       </w:r>
     </w:p>
     <w:p>
@@ -310,7 +302,15 @@
         </w:numPr>
       </w:pPr>
       <w:r>
-        <w:t>Create required DbSet, which will generate tables</w:t>
+        <w:t xml:space="preserve">Create required </w:t>
+      </w:r>
+      <w:proofErr w:type="spellStart"/>
+      <w:r>
+        <w:t>DbSet</w:t>
+      </w:r>
+      <w:proofErr w:type="spellEnd"/>
+      <w:r>
+        <w:t>, which will generate tables</w:t>
       </w:r>
     </w:p>
     <w:p>
@@ -425,7 +425,25 @@
         <w:t>r</w:t>
       </w:r>
       <w:r>
-        <w:t>st of all, specify the migration assembly in the Startup.cs file in the startup project, the Asp.net core web api project as follows:</w:t>
+        <w:t xml:space="preserve">st of all, specify the migration assembly in the </w:t>
+      </w:r>
+      <w:proofErr w:type="spellStart"/>
+      <w:r>
+        <w:t>Startup.cs</w:t>
+      </w:r>
+      <w:proofErr w:type="spellEnd"/>
+      <w:r>
+        <w:t xml:space="preserve"> file in the startup project, the Asp.net core web </w:t>
+      </w:r>
+      <w:proofErr w:type="spellStart"/>
+      <w:proofErr w:type="gramStart"/>
+      <w:r>
+        <w:t>api</w:t>
+      </w:r>
+      <w:proofErr w:type="spellEnd"/>
+      <w:proofErr w:type="gramEnd"/>
+      <w:r>
+        <w:t xml:space="preserve"> project as follows:</w:t>
       </w:r>
     </w:p>
     <w:p>
@@ -499,19 +517,53 @@
         <w:rPr>
           <w:i/>
         </w:rPr>
-        <w:t>This is to make sure that the migration will be created in the Data Layer project, which is a Class Library project. By default, the migration will be created on the Startup project, in our case, that is the web api project.</w:t>
+        <w:t xml:space="preserve">This is to make sure that the migration will be created in the Data Layer project, which is a Class Library project. By default, the migration will be created on the Startup project, in our case, that is the web </w:t>
+      </w:r>
+      <w:proofErr w:type="spellStart"/>
+      <w:proofErr w:type="gramStart"/>
+      <w:r>
+        <w:rPr>
+          <w:i/>
+        </w:rPr>
+        <w:t>api</w:t>
+      </w:r>
+      <w:proofErr w:type="spellEnd"/>
+      <w:proofErr w:type="gramEnd"/>
+      <w:r>
+        <w:rPr>
+          <w:i/>
+        </w:rPr>
+        <w:t xml:space="preserve"> project.</w:t>
       </w:r>
     </w:p>
     <w:p>
       <w:r>
         <w:lastRenderedPageBreak/>
-        <w:t xml:space="preserve">With .NET SDK installed, </w:t>
-      </w:r>
-      <w:r>
-        <w:t xml:space="preserve">command of </w:t>
-      </w:r>
-      <w:r>
-        <w:t>dotnet ef is available. Windows Powershell will be used for the operation of migration and database update.</w:t>
+        <w:t xml:space="preserve">With .NET SDK installed, command of </w:t>
+      </w:r>
+      <w:proofErr w:type="spellStart"/>
+      <w:r>
+        <w:t>dotnet</w:t>
+      </w:r>
+      <w:proofErr w:type="spellEnd"/>
+      <w:r>
+        <w:t xml:space="preserve"> </w:t>
+      </w:r>
+      <w:proofErr w:type="spellStart"/>
+      <w:r>
+        <w:t>ef</w:t>
+      </w:r>
+      <w:proofErr w:type="spellEnd"/>
+      <w:r>
+        <w:t xml:space="preserve"> is available. Windows </w:t>
+      </w:r>
+      <w:proofErr w:type="spellStart"/>
+      <w:r>
+        <w:t>Powershell</w:t>
+      </w:r>
+      <w:proofErr w:type="spellEnd"/>
+      <w:r>
+        <w:t xml:space="preserve"> will be used for the operation of migration and database update.</w:t>
       </w:r>
     </w:p>
     <w:p>
@@ -523,7 +575,15 @@
         </w:numPr>
       </w:pPr>
       <w:r>
-        <w:t>Open Powershell, change the directory to the Data project:</w:t>
+        <w:t xml:space="preserve">Open </w:t>
+      </w:r>
+      <w:proofErr w:type="spellStart"/>
+      <w:r>
+        <w:t>Powershell</w:t>
+      </w:r>
+      <w:proofErr w:type="spellEnd"/>
+      <w:r>
+        <w:t>, change the directory to the Data project:</w:t>
       </w:r>
     </w:p>
     <w:p>
@@ -597,18 +657,53 @@
       <w:pPr>
         <w:pStyle w:val="ListParagraph"/>
       </w:pPr>
-      <w:r>
-        <w:t>dotnet ef migrations add initial –s “REALWorks.AssetServer\</w:t>
-      </w:r>
+      <w:proofErr w:type="spellStart"/>
+      <w:proofErr w:type="gramStart"/>
+      <w:r>
+        <w:t>dotnet</w:t>
+      </w:r>
+      <w:proofErr w:type="spellEnd"/>
+      <w:proofErr w:type="gramEnd"/>
       <w:r>
         <w:t xml:space="preserve"> </w:t>
       </w:r>
+      <w:proofErr w:type="spellStart"/>
+      <w:r>
+        <w:t>ef</w:t>
+      </w:r>
+      <w:proofErr w:type="spellEnd"/>
+      <w:r>
+        <w:t xml:space="preserve"> migrations add initial –s “</w:t>
+      </w:r>
+      <w:r>
+        <w:t>..\</w:t>
+      </w:r>
+      <w:bookmarkStart w:id="0" w:name="_GoBack"/>
+      <w:bookmarkEnd w:id="0"/>
+      <w:proofErr w:type="spellStart"/>
       <w:r>
         <w:t>REALWorks.AssetServer</w:t>
       </w:r>
-      <w:r>
-        <w:t>.cproj”        –context AppDataBaseContext</w:t>
-      </w:r>
+      <w:proofErr w:type="spellEnd"/>
+      <w:r>
+        <w:t>\</w:t>
+      </w:r>
+      <w:r>
+        <w:t xml:space="preserve"> </w:t>
+      </w:r>
+      <w:proofErr w:type="spellStart"/>
+      <w:r>
+        <w:t>REALWorks.AssetServer.cproj</w:t>
+      </w:r>
+      <w:proofErr w:type="spellEnd"/>
+      <w:r>
+        <w:t xml:space="preserve">”        –context </w:t>
+      </w:r>
+      <w:proofErr w:type="spellStart"/>
+      <w:r>
+        <w:t>AppDataBaseContext</w:t>
+      </w:r>
+      <w:proofErr w:type="spellEnd"/>
     </w:p>
     <w:p>
       <w:pPr>
@@ -622,12 +717,56 @@
           <w:i/>
         </w:rPr>
       </w:pPr>
+      <w:proofErr w:type="gramStart"/>
       <w:r>
         <w:rPr>
           <w:i/>
         </w:rPr>
-        <w:t>where: -s to specify the startup project, which is the web api project, --context to specify the db context if multiple context exists in the solution, in our case, it is AppDataBaseContext</w:t>
-      </w:r>
+        <w:t>where</w:t>
+      </w:r>
+      <w:proofErr w:type="gramEnd"/>
+      <w:r>
+        <w:rPr>
+          <w:i/>
+        </w:rPr>
+        <w:t xml:space="preserve">: -s to specify the startup project, which is the web </w:t>
+      </w:r>
+      <w:proofErr w:type="spellStart"/>
+      <w:r>
+        <w:rPr>
+          <w:i/>
+        </w:rPr>
+        <w:t>api</w:t>
+      </w:r>
+      <w:proofErr w:type="spellEnd"/>
+      <w:r>
+        <w:rPr>
+          <w:i/>
+        </w:rPr>
+        <w:t xml:space="preserve"> project, --context to specify the </w:t>
+      </w:r>
+      <w:proofErr w:type="spellStart"/>
+      <w:r>
+        <w:rPr>
+          <w:i/>
+        </w:rPr>
+        <w:t>db</w:t>
+      </w:r>
+      <w:proofErr w:type="spellEnd"/>
+      <w:r>
+        <w:rPr>
+          <w:i/>
+        </w:rPr>
+        <w:t xml:space="preserve"> context if multiple context exists in the solution, in our case, it is </w:t>
+      </w:r>
+      <w:proofErr w:type="spellStart"/>
+      <w:r>
+        <w:rPr>
+          <w:i/>
+        </w:rPr>
+        <w:t>AppDataBaseContext</w:t>
+      </w:r>
+      <w:proofErr w:type="spellEnd"/>
     </w:p>
     <w:p>
       <w:pPr>
@@ -772,22 +911,60 @@
       <w:pPr>
         <w:pStyle w:val="ListParagraph"/>
       </w:pPr>
-      <w:r>
-        <w:t xml:space="preserve">dotnet ef database update </w:t>
-      </w:r>
-      <w:r>
-        <w:t>–s “REALWorks.AssetServer\</w:t>
-      </w:r>
+      <w:proofErr w:type="spellStart"/>
+      <w:proofErr w:type="gramStart"/>
+      <w:r>
+        <w:t>dotnet</w:t>
+      </w:r>
+      <w:proofErr w:type="spellEnd"/>
+      <w:proofErr w:type="gramEnd"/>
       <w:r>
         <w:t xml:space="preserve"> </w:t>
       </w:r>
-      <w:r>
-        <w:t>REALWorks.AssetServer.cproj”        –context AppDataBaseContext</w:t>
-      </w:r>
-    </w:p>
-    <w:p>
-      <w:r>
-        <w:t>Similarly, startup project and db context need to be specified.</w:t>
+      <w:proofErr w:type="spellStart"/>
+      <w:r>
+        <w:t>ef</w:t>
+      </w:r>
+      <w:proofErr w:type="spellEnd"/>
+      <w:r>
+        <w:t xml:space="preserve"> database update –s “</w:t>
+      </w:r>
+      <w:proofErr w:type="spellStart"/>
+      <w:r>
+        <w:t>REALWorks.AssetServer</w:t>
+      </w:r>
+      <w:proofErr w:type="spellEnd"/>
+      <w:r>
+        <w:t>\</w:t>
+      </w:r>
+      <w:r>
+        <w:t xml:space="preserve"> </w:t>
+      </w:r>
+      <w:proofErr w:type="spellStart"/>
+      <w:r>
+        <w:t>REALWorks.AssetServer.cproj</w:t>
+      </w:r>
+      <w:proofErr w:type="spellEnd"/>
+      <w:r>
+        <w:t xml:space="preserve">”        –context </w:t>
+      </w:r>
+      <w:proofErr w:type="spellStart"/>
+      <w:r>
+        <w:t>AppDataBaseContext</w:t>
+      </w:r>
+      <w:proofErr w:type="spellEnd"/>
+    </w:p>
+    <w:p>
+      <w:r>
+        <w:t xml:space="preserve">Similarly, startup project and </w:t>
+      </w:r>
+      <w:proofErr w:type="spellStart"/>
+      <w:r>
+        <w:t>db</w:t>
+      </w:r>
+      <w:proofErr w:type="spellEnd"/>
+      <w:r>
+        <w:t xml:space="preserve"> context need to be specified.</w:t>
       </w:r>
     </w:p>
     <w:p>
@@ -945,7 +1122,15 @@
         </w:r>
       </w:hyperlink>
       <w:r>
-        <w:t xml:space="preserve"> (EF core fluent api mapping)</w:t>
+        <w:t xml:space="preserve"> (EF core fluent </w:t>
+      </w:r>
+      <w:proofErr w:type="spellStart"/>
+      <w:r>
+        <w:t>api</w:t>
+      </w:r>
+      <w:proofErr w:type="spellEnd"/>
+      <w:r>
+        <w:t xml:space="preserve"> mapping)</w:t>
       </w:r>
     </w:p>
     <w:p/>

</xml_diff>

<commit_message>
Implment meditr/ddd pattern - part 3
</commit_message>
<xml_diff>
--- a/docs/Doman Modeling and EF Migration.docx
+++ b/docs/Doman Modeling and EF Migration.docx
@@ -678,8 +678,6 @@
       <w:r>
         <w:t>..\</w:t>
       </w:r>
-      <w:bookmarkStart w:id="0" w:name="_GoBack"/>
-      <w:bookmarkEnd w:id="0"/>
       <w:proofErr w:type="spellStart"/>
       <w:r>
         <w:t>REALWorks.AssetServer</w:t>
@@ -929,6 +927,11 @@
       <w:r>
         <w:t xml:space="preserve"> database update –s “</w:t>
       </w:r>
+      <w:r>
+        <w:t>..\</w:t>
+      </w:r>
+      <w:bookmarkStart w:id="0" w:name="_GoBack"/>
+      <w:bookmarkEnd w:id="0"/>
       <w:proofErr w:type="spellStart"/>
       <w:r>
         <w:t>REALWorks.AssetServer</w:t>

</xml_diff>